<commit_message>
Made Progress on Kalman Filters Lesson
</commit_message>
<xml_diff>
--- a/Term 2/2. Kalman Filters/Kalman_Filters_Notes.docx
+++ b/Term 2/2. Kalman Filters/Kalman_Filters_Notes.docx
@@ -54,19 +54,11 @@
       <w:r>
         <w:t xml:space="preserve">, and give us a </w:t>
       </w:r>
-      <w:proofErr w:type="spellStart"/>
-      <w:r>
-        <w:rPr>
-          <w:b/>
-        </w:rPr>
-        <w:t>Uni</w:t>
-      </w:r>
-      <w:proofErr w:type="spellEnd"/>
-      <w:r>
-        <w:rPr>
-          <w:b/>
-        </w:rPr>
-        <w:t>-Modal distribution</w:t>
+      <w:r>
+        <w:rPr>
+          <w:b/>
+        </w:rPr>
+        <w:t>Uni-Modal distribution</w:t>
       </w:r>
       <w:r>
         <w:t xml:space="preserve">. Finding out what state you are in in </w:t>
@@ -98,7 +90,7 @@
       <w:r>
         <w:rPr>
           <w:noProof/>
-          <w:lang w:eastAsia="en-CA"/>
+          <w:lang w:val="en-US"/>
         </w:rPr>
         <w:drawing>
           <wp:inline distT="0" distB="0" distL="0" distR="0" wp14:anchorId="0F0FDCF8" wp14:editId="64C140F9">
@@ -142,7 +134,7 @@
       <w:r>
         <w:rPr>
           <w:noProof/>
-          <w:lang w:eastAsia="en-CA"/>
+          <w:lang w:val="en-US"/>
         </w:rPr>
         <w:drawing>
           <wp:inline distT="0" distB="0" distL="0" distR="0" wp14:anchorId="68BCF0F4" wp14:editId="0290FC7E">
@@ -212,9 +204,544 @@
       </w:r>
     </w:p>
     <w:p>
+      <w:r>
+        <w:t>In Kalman Filters, the probability distribution (of estimates) is given by a Gaussian. A Gaussian is a continuous function that has an area underneath that sums up to 1.</w:t>
+      </w:r>
+    </w:p>
+    <w:p>
+      <w:r>
+        <w:t>The Gaussian is characterized by the mean and the variance (In 1-D).</w:t>
+      </w:r>
+    </w:p>
+    <w:p>
+      <w:r>
+        <w:t>Kalman filters want to maintain a mean and variance as the best estimate of the location we are trying to find.</w:t>
+      </w:r>
+    </w:p>
+    <w:p>
+      <w:r>
+        <w:rPr>
+          <w:noProof/>
+          <w:lang w:val="en-US"/>
+        </w:rPr>
+        <w:drawing>
+          <wp:inline distT="0" distB="0" distL="0" distR="0" wp14:anchorId="02AD4FC5" wp14:editId="30D1712D">
+            <wp:extent cx="4314825" cy="3352800"/>
+            <wp:effectExtent l="0" t="0" r="9525" b="0"/>
+            <wp:docPr id="3" name="Picture 3"/>
+            <wp:cNvGraphicFramePr>
+              <a:graphicFrameLocks xmlns:a="http://schemas.openxmlformats.org/drawingml/2006/main" noChangeAspect="1"/>
+            </wp:cNvGraphicFramePr>
+            <a:graphic xmlns:a="http://schemas.openxmlformats.org/drawingml/2006/main">
+              <a:graphicData uri="http://schemas.openxmlformats.org/drawingml/2006/picture">
+                <pic:pic xmlns:pic="http://schemas.openxmlformats.org/drawingml/2006/picture">
+                  <pic:nvPicPr>
+                    <pic:cNvPr id="1" name=""/>
+                    <pic:cNvPicPr/>
+                  </pic:nvPicPr>
+                  <pic:blipFill>
+                    <a:blip r:embed="rId6"/>
+                    <a:stretch>
+                      <a:fillRect/>
+                    </a:stretch>
+                  </pic:blipFill>
+                  <pic:spPr>
+                    <a:xfrm>
+                      <a:off x="0" y="0"/>
+                      <a:ext cx="4314825" cy="3352800"/>
+                    </a:xfrm>
+                    <a:prstGeom prst="rect">
+                      <a:avLst/>
+                    </a:prstGeom>
+                  </pic:spPr>
+                </pic:pic>
+              </a:graphicData>
+            </a:graphic>
+          </wp:inline>
+        </w:drawing>
+      </w:r>
+    </w:p>
+    <w:p/>
+    <w:p>
+      <w:r>
+        <w:t>Gaussians have a single peak (Uni-modal), and are symmetric.</w:t>
+      </w:r>
+    </w:p>
+    <w:p>
+      <w:r>
+        <w:t>Variance is a good measure of uncertainty. The larger it is, the more uncertain we are about the actual state the Kalman Filter is estimating.</w:t>
+      </w:r>
+    </w:p>
+    <w:p>
+      <w:r>
+        <w:t>This means we want a Gaussian that is thin, meaning the uncertainty is low for a state.</w:t>
+      </w:r>
+    </w:p>
+    <w:p>
+      <w:r>
+        <w:t>To find the max value of a Gaussian, choose the value of X equal to the mean, making the exponential value 1, and just leaving the magnitude.</w:t>
+      </w:r>
+    </w:p>
+    <w:p/>
+    <w:p>
+      <w:pPr>
+        <w:rPr>
+          <w:b/>
+        </w:rPr>
+      </w:pPr>
+      <w:r>
+        <w:rPr>
+          <w:b/>
+        </w:rPr>
+        <w:t xml:space="preserve">A Kalman Filter represents the distributions by </w:t>
+      </w:r>
+      <w:r>
+        <w:rPr>
+          <w:b/>
+        </w:rPr>
+        <w:t>Gaussians</w:t>
+      </w:r>
+      <w:r>
+        <w:rPr>
+          <w:b/>
+        </w:rPr>
+        <w:t xml:space="preserve"> and iterates on two main cycles.</w:t>
+      </w:r>
+    </w:p>
+    <w:p>
+      <w:pPr>
+        <w:rPr>
+          <w:b/>
+        </w:rPr>
+      </w:pPr>
+      <w:r>
+        <w:rPr>
+          <w:b/>
+        </w:rPr>
+        <w:lastRenderedPageBreak/>
+        <w:t>The First Cycle is the Measurement Update.</w:t>
+      </w:r>
+    </w:p>
+    <w:p>
+      <w:r>
+        <w:t>It uses Bayes Rule, Which requires a product.</w:t>
+      </w:r>
+    </w:p>
+    <w:p>
+      <w:r>
+        <w:t xml:space="preserve">Example. Given an observation of red, and 5 possible states of which 3 are green and 2 are red. What is the probability that we are in each state. This can be solved with Bayes Rule. </w:t>
+      </w:r>
+      <w:r>
+        <w:t>A much larger value (0.6) is chosen for red due to the measurement of Red being seen.</w:t>
+      </w:r>
+    </w:p>
+    <w:p>
+      <w:r>
+        <w:rPr>
+          <w:noProof/>
+          <w:lang w:val="en-US"/>
+        </w:rPr>
+        <w:drawing>
+          <wp:inline distT="0" distB="0" distL="0" distR="0" wp14:anchorId="53ABA87D" wp14:editId="1F31A82D">
+            <wp:extent cx="5943600" cy="2379345"/>
+            <wp:effectExtent l="0" t="0" r="0" b="1905"/>
+            <wp:docPr id="4" name="Picture 4"/>
+            <wp:cNvGraphicFramePr>
+              <a:graphicFrameLocks xmlns:a="http://schemas.openxmlformats.org/drawingml/2006/main" noChangeAspect="1"/>
+            </wp:cNvGraphicFramePr>
+            <a:graphic xmlns:a="http://schemas.openxmlformats.org/drawingml/2006/main">
+              <a:graphicData uri="http://schemas.openxmlformats.org/drawingml/2006/picture">
+                <pic:pic xmlns:pic="http://schemas.openxmlformats.org/drawingml/2006/picture">
+                  <pic:nvPicPr>
+                    <pic:cNvPr id="1" name=""/>
+                    <pic:cNvPicPr/>
+                  </pic:nvPicPr>
+                  <pic:blipFill>
+                    <a:blip r:embed="rId7"/>
+                    <a:stretch>
+                      <a:fillRect/>
+                    </a:stretch>
+                  </pic:blipFill>
+                  <pic:spPr>
+                    <a:xfrm>
+                      <a:off x="0" y="0"/>
+                      <a:ext cx="5943600" cy="2379345"/>
+                    </a:xfrm>
+                    <a:prstGeom prst="rect">
+                      <a:avLst/>
+                    </a:prstGeom>
+                  </pic:spPr>
+                </pic:pic>
+              </a:graphicData>
+            </a:graphic>
+          </wp:inline>
+        </w:drawing>
+      </w:r>
+    </w:p>
+    <w:p/>
+    <w:p>
+      <w:r>
+        <w:t>These values are then normalized to add up to 1.</w:t>
+      </w:r>
+      <w:r>
+        <w:t xml:space="preserve"> They are normalized by the sum of all the current values.</w:t>
+      </w:r>
+    </w:p>
+    <w:p>
+      <w:r>
+        <w:t>After they are normalized, we have a proper probability distribution.</w:t>
+      </w:r>
+    </w:p>
+    <w:p/>
+    <w:p/>
+    <w:p>
+      <w:pPr>
+        <w:rPr>
+          <w:b/>
+        </w:rPr>
+      </w:pPr>
+      <w:r>
+        <w:rPr>
+          <w:b/>
+        </w:rPr>
+        <w:t>The Second Cycle is the Motion Update.</w:t>
+      </w:r>
+    </w:p>
+    <w:p>
+      <w:r>
+        <w:t>This uses Total Probability, which involves convolution.</w:t>
+      </w:r>
+    </w:p>
+    <w:p>
+      <w:r>
+        <w:t>Example.</w:t>
+      </w:r>
+    </w:p>
+    <w:p>
+      <w:r>
+        <w:t>If we have a space where a robot could be, and the probability that the robot could be in any space is equal (Probability Distribution is Equal), it is called the State of Maximum Confusion.</w:t>
+      </w:r>
+    </w:p>
+    <w:p/>
+    <w:p>
+      <w:r>
+        <w:t xml:space="preserve">To </w:t>
+      </w:r>
+      <w:r>
+        <w:t>localize</w:t>
+      </w:r>
+      <w:r>
+        <w:t xml:space="preserve"> from this situation, a robot would look at landmarks.</w:t>
+      </w:r>
+      <w:r>
+        <w:t xml:space="preserve"> If a robot observes that it stands</w:t>
+      </w:r>
+      <w:r>
+        <w:t xml:space="preserve"> in front of a door </w:t>
+      </w:r>
+      <w:r>
+        <w:t xml:space="preserve">changes the </w:t>
+      </w:r>
+      <w:r>
+        <w:t>distribution</w:t>
+      </w:r>
+      <w:r>
+        <w:t xml:space="preserve"> of the possible locations. Locations near doors have an increased belief, meaning that locations without a door have a decreased belief.</w:t>
+      </w:r>
+    </w:p>
+    <w:p>
+      <w:r>
+        <w:t>As the robot moves and senses again, there is a shift in the belief distribution. This is called a Convolution. If the robot measures it is near a door a second time, while knowing how far it moved, Convolution of both belief distributions can be used to find the final localized position.</w:t>
+      </w:r>
+    </w:p>
+    <w:p>
+      <w:r>
+        <w:rPr>
+          <w:noProof/>
+          <w:lang w:val="en-US"/>
+        </w:rPr>
+        <w:lastRenderedPageBreak/>
+        <w:drawing>
+          <wp:inline distT="0" distB="0" distL="0" distR="0" wp14:anchorId="6028A491" wp14:editId="7887B76A">
+            <wp:extent cx="5943600" cy="3365500"/>
+            <wp:effectExtent l="0" t="0" r="0" b="6350"/>
+            <wp:docPr id="5" name="Picture 5"/>
+            <wp:cNvGraphicFramePr>
+              <a:graphicFrameLocks xmlns:a="http://schemas.openxmlformats.org/drawingml/2006/main" noChangeAspect="1"/>
+            </wp:cNvGraphicFramePr>
+            <a:graphic xmlns:a="http://schemas.openxmlformats.org/drawingml/2006/main">
+              <a:graphicData uri="http://schemas.openxmlformats.org/drawingml/2006/picture">
+                <pic:pic xmlns:pic="http://schemas.openxmlformats.org/drawingml/2006/picture">
+                  <pic:nvPicPr>
+                    <pic:cNvPr id="1" name=""/>
+                    <pic:cNvPicPr/>
+                  </pic:nvPicPr>
+                  <pic:blipFill>
+                    <a:blip r:embed="rId8"/>
+                    <a:stretch>
+                      <a:fillRect/>
+                    </a:stretch>
+                  </pic:blipFill>
+                  <pic:spPr>
+                    <a:xfrm>
+                      <a:off x="0" y="0"/>
+                      <a:ext cx="5943600" cy="3365500"/>
+                    </a:xfrm>
+                    <a:prstGeom prst="rect">
+                      <a:avLst/>
+                    </a:prstGeom>
+                  </pic:spPr>
+                </pic:pic>
+              </a:graphicData>
+            </a:graphic>
+          </wp:inline>
+        </w:drawing>
+      </w:r>
+    </w:p>
+    <w:p>
+      <w:r>
+        <w:t>The final distribution is a good localization of where the robot is.</w:t>
+      </w:r>
+    </w:p>
+    <w:p/>
+    <w:p>
+      <w:r>
+        <w:rPr>
+          <w:noProof/>
+          <w:lang w:val="en-US"/>
+        </w:rPr>
+        <w:drawing>
+          <wp:inline distT="0" distB="0" distL="0" distR="0" wp14:anchorId="3AA413F2" wp14:editId="4B49A77B">
+            <wp:extent cx="5943600" cy="3408680"/>
+            <wp:effectExtent l="0" t="0" r="0" b="1270"/>
+            <wp:docPr id="6" name="Picture 6"/>
+            <wp:cNvGraphicFramePr>
+              <a:graphicFrameLocks xmlns:a="http://schemas.openxmlformats.org/drawingml/2006/main" noChangeAspect="1"/>
+            </wp:cNvGraphicFramePr>
+            <a:graphic xmlns:a="http://schemas.openxmlformats.org/drawingml/2006/main">
+              <a:graphicData uri="http://schemas.openxmlformats.org/drawingml/2006/picture">
+                <pic:pic xmlns:pic="http://schemas.openxmlformats.org/drawingml/2006/picture">
+                  <pic:nvPicPr>
+                    <pic:cNvPr id="1" name=""/>
+                    <pic:cNvPicPr/>
+                  </pic:nvPicPr>
+                  <pic:blipFill>
+                    <a:blip r:embed="rId9"/>
+                    <a:stretch>
+                      <a:fillRect/>
+                    </a:stretch>
+                  </pic:blipFill>
+                  <pic:spPr>
+                    <a:xfrm>
+                      <a:off x="0" y="0"/>
+                      <a:ext cx="5943600" cy="3408680"/>
+                    </a:xfrm>
+                    <a:prstGeom prst="rect">
+                      <a:avLst/>
+                    </a:prstGeom>
+                  </pic:spPr>
+                </pic:pic>
+              </a:graphicData>
+            </a:graphic>
+          </wp:inline>
+        </w:drawing>
+      </w:r>
+    </w:p>
+    <w:p/>
+    <w:p>
+      <w:r>
+        <w:lastRenderedPageBreak/>
+        <w:t xml:space="preserve">If we have a prior distribution of probability, and we have a measurement Guasian, measurement where the mean is shifted, the new </w:t>
+      </w:r>
+      <w:r>
+        <w:t xml:space="preserve">mean </w:t>
+      </w:r>
+      <w:r>
+        <w:t>prediction (posterior) is somewhere in between the two, but closer to the distribution that has a smaller variance.</w:t>
+      </w:r>
+    </w:p>
+    <w:p>
+      <w:r>
+        <w:t>The peak of the predicited distribution is always higher than the measurement and the prior. This is because the more measurements we make, the more certain our new belief is.</w:t>
+      </w:r>
+      <w:r>
+        <w:t xml:space="preserve"> (Meaning the variance is smaller).</w:t>
+      </w:r>
+    </w:p>
+    <w:p>
+      <w:r>
+        <w:rPr>
+          <w:noProof/>
+          <w:lang w:val="en-US"/>
+        </w:rPr>
+        <w:drawing>
+          <wp:inline distT="0" distB="0" distL="0" distR="0" wp14:anchorId="616B553D" wp14:editId="13792888">
+            <wp:extent cx="4513110" cy="2676525"/>
+            <wp:effectExtent l="0" t="0" r="1905" b="0"/>
+            <wp:docPr id="7" name="Picture 7"/>
+            <wp:cNvGraphicFramePr>
+              <a:graphicFrameLocks xmlns:a="http://schemas.openxmlformats.org/drawingml/2006/main" noChangeAspect="1"/>
+            </wp:cNvGraphicFramePr>
+            <a:graphic xmlns:a="http://schemas.openxmlformats.org/drawingml/2006/main">
+              <a:graphicData uri="http://schemas.openxmlformats.org/drawingml/2006/picture">
+                <pic:pic xmlns:pic="http://schemas.openxmlformats.org/drawingml/2006/picture">
+                  <pic:nvPicPr>
+                    <pic:cNvPr id="1" name=""/>
+                    <pic:cNvPicPr/>
+                  </pic:nvPicPr>
+                  <pic:blipFill>
+                    <a:blip r:embed="rId10"/>
+                    <a:stretch>
+                      <a:fillRect/>
+                    </a:stretch>
+                  </pic:blipFill>
+                  <pic:spPr>
+                    <a:xfrm>
+                      <a:off x="0" y="0"/>
+                      <a:ext cx="4518823" cy="2679913"/>
+                    </a:xfrm>
+                    <a:prstGeom prst="rect">
+                      <a:avLst/>
+                    </a:prstGeom>
+                  </pic:spPr>
+                </pic:pic>
+              </a:graphicData>
+            </a:graphic>
+          </wp:inline>
+        </w:drawing>
+      </w:r>
+    </w:p>
+    <w:p/>
+    <w:p>
+      <w:r>
+        <w:t xml:space="preserve">No matter the distribution, the more </w:t>
+      </w:r>
+      <w:r>
+        <w:t>measurements</w:t>
+      </w:r>
+      <w:r>
+        <w:t>, the smaller the variance of the prediction.</w:t>
+      </w:r>
+    </w:p>
+    <w:p>
+      <w:r>
+        <w:rPr>
+          <w:noProof/>
+          <w:lang w:val="en-US"/>
+        </w:rPr>
+        <w:drawing>
+          <wp:inline distT="0" distB="0" distL="0" distR="0" wp14:anchorId="6FE00894" wp14:editId="48DB42F5">
+            <wp:extent cx="4381500" cy="2451019"/>
+            <wp:effectExtent l="0" t="0" r="0" b="6985"/>
+            <wp:docPr id="8" name="Picture 8"/>
+            <wp:cNvGraphicFramePr>
+              <a:graphicFrameLocks xmlns:a="http://schemas.openxmlformats.org/drawingml/2006/main" noChangeAspect="1"/>
+            </wp:cNvGraphicFramePr>
+            <a:graphic xmlns:a="http://schemas.openxmlformats.org/drawingml/2006/main">
+              <a:graphicData uri="http://schemas.openxmlformats.org/drawingml/2006/picture">
+                <pic:pic xmlns:pic="http://schemas.openxmlformats.org/drawingml/2006/picture">
+                  <pic:nvPicPr>
+                    <pic:cNvPr id="1" name=""/>
+                    <pic:cNvPicPr/>
+                  </pic:nvPicPr>
+                  <pic:blipFill>
+                    <a:blip r:embed="rId11"/>
+                    <a:stretch>
+                      <a:fillRect/>
+                    </a:stretch>
+                  </pic:blipFill>
+                  <pic:spPr>
+                    <a:xfrm>
+                      <a:off x="0" y="0"/>
+                      <a:ext cx="4399741" cy="2461223"/>
+                    </a:xfrm>
+                    <a:prstGeom prst="rect">
+                      <a:avLst/>
+                    </a:prstGeom>
+                  </pic:spPr>
+                </pic:pic>
+              </a:graphicData>
+            </a:graphic>
+          </wp:inline>
+        </w:drawing>
+      </w:r>
+    </w:p>
+    <w:p/>
+    <w:p>
+      <w:r>
+        <w:t>Example of a 1 dimensional Kalman Filter:</w:t>
+      </w:r>
+    </w:p>
+    <w:p>
+      <w:r>
+        <w:rPr>
+          <w:noProof/>
+          <w:lang w:val="en-US"/>
+        </w:rPr>
+        <w:lastRenderedPageBreak/>
+        <w:drawing>
+          <wp:inline distT="0" distB="0" distL="0" distR="0" wp14:anchorId="69544803" wp14:editId="3AF26A20">
+            <wp:extent cx="5943600" cy="3030855"/>
+            <wp:effectExtent l="0" t="0" r="0" b="0"/>
+            <wp:docPr id="9" name="Picture 9"/>
+            <wp:cNvGraphicFramePr>
+              <a:graphicFrameLocks xmlns:a="http://schemas.openxmlformats.org/drawingml/2006/main" noChangeAspect="1"/>
+            </wp:cNvGraphicFramePr>
+            <a:graphic xmlns:a="http://schemas.openxmlformats.org/drawingml/2006/main">
+              <a:graphicData uri="http://schemas.openxmlformats.org/drawingml/2006/picture">
+                <pic:pic xmlns:pic="http://schemas.openxmlformats.org/drawingml/2006/picture">
+                  <pic:nvPicPr>
+                    <pic:cNvPr id="1" name=""/>
+                    <pic:cNvPicPr/>
+                  </pic:nvPicPr>
+                  <pic:blipFill>
+                    <a:blip r:embed="rId12"/>
+                    <a:stretch>
+                      <a:fillRect/>
+                    </a:stretch>
+                  </pic:blipFill>
+                  <pic:spPr>
+                    <a:xfrm>
+                      <a:off x="0" y="0"/>
+                      <a:ext cx="5943600" cy="3030855"/>
+                    </a:xfrm>
+                    <a:prstGeom prst="rect">
+                      <a:avLst/>
+                    </a:prstGeom>
+                  </pic:spPr>
+                </pic:pic>
+              </a:graphicData>
+            </a:graphic>
+          </wp:inline>
+        </w:drawing>
+      </w:r>
+    </w:p>
+    <w:p/>
+    <w:p>
+      <w:r>
+        <w:t>s</w:t>
+      </w:r>
       <w:bookmarkStart w:id="0" w:name="_GoBack"/>
       <w:bookmarkEnd w:id="0"/>
     </w:p>
+    <w:p/>
+    <w:p/>
+    <w:p/>
+    <w:p/>
+    <w:p/>
+    <w:p/>
+    <w:p/>
+    <w:p/>
+    <w:p/>
+    <w:p/>
+    <w:p/>
+    <w:p/>
+    <w:p/>
+    <w:p/>
+    <w:p/>
+    <w:p/>
+    <w:p/>
+    <w:p/>
     <w:p/>
     <w:p/>
     <w:sectPr>

</xml_diff>

<commit_message>
Completed Kalman Filter Lesson
</commit_message>
<xml_diff>
--- a/Term 2/2. Kalman Filters/Kalman_Filters_Notes.docx
+++ b/Term 2/2. Kalman Filters/Kalman_Filters_Notes.docx
@@ -90,145 +90,13 @@
       <w:r>
         <w:rPr>
           <w:noProof/>
-          <w:lang w:val="en-US"/>
+          <w:lang w:eastAsia="en-CA"/>
         </w:rPr>
         <w:drawing>
           <wp:inline distT="0" distB="0" distL="0" distR="0" wp14:anchorId="0F0FDCF8" wp14:editId="64C140F9">
             <wp:extent cx="5432079" cy="2808315"/>
             <wp:effectExtent l="0" t="0" r="0" b="0"/>
             <wp:docPr id="1" name="Picture 1"/>
-            <wp:cNvGraphicFramePr>
-              <a:graphicFrameLocks xmlns:a="http://schemas.openxmlformats.org/drawingml/2006/main" noChangeAspect="1"/>
-            </wp:cNvGraphicFramePr>
-            <a:graphic xmlns:a="http://schemas.openxmlformats.org/drawingml/2006/main">
-              <a:graphicData uri="http://schemas.openxmlformats.org/drawingml/2006/picture">
-                <pic:pic xmlns:pic="http://schemas.openxmlformats.org/drawingml/2006/picture">
-                  <pic:nvPicPr>
-                    <pic:cNvPr id="1" name=""/>
-                    <pic:cNvPicPr/>
-                  </pic:nvPicPr>
-                  <pic:blipFill>
-                    <a:blip r:embed="rId4"/>
-                    <a:stretch>
-                      <a:fillRect/>
-                    </a:stretch>
-                  </pic:blipFill>
-                  <pic:spPr>
-                    <a:xfrm>
-                      <a:off x="0" y="0"/>
-                      <a:ext cx="5438509" cy="2811639"/>
-                    </a:xfrm>
-                    <a:prstGeom prst="rect">
-                      <a:avLst/>
-                    </a:prstGeom>
-                  </pic:spPr>
-                </pic:pic>
-              </a:graphicData>
-            </a:graphic>
-          </wp:inline>
-        </w:drawing>
-      </w:r>
-    </w:p>
-    <w:p/>
-    <w:p>
-      <w:r>
-        <w:rPr>
-          <w:noProof/>
-          <w:lang w:val="en-US"/>
-        </w:rPr>
-        <w:drawing>
-          <wp:inline distT="0" distB="0" distL="0" distR="0" wp14:anchorId="68BCF0F4" wp14:editId="0290FC7E">
-            <wp:extent cx="3286125" cy="1628775"/>
-            <wp:effectExtent l="0" t="0" r="9525" b="9525"/>
-            <wp:docPr id="2" name="Picture 2"/>
-            <wp:cNvGraphicFramePr>
-              <a:graphicFrameLocks xmlns:a="http://schemas.openxmlformats.org/drawingml/2006/main" noChangeAspect="1"/>
-            </wp:cNvGraphicFramePr>
-            <a:graphic xmlns:a="http://schemas.openxmlformats.org/drawingml/2006/main">
-              <a:graphicData uri="http://schemas.openxmlformats.org/drawingml/2006/picture">
-                <pic:pic xmlns:pic="http://schemas.openxmlformats.org/drawingml/2006/picture">
-                  <pic:nvPicPr>
-                    <pic:cNvPr id="1" name=""/>
-                    <pic:cNvPicPr/>
-                  </pic:nvPicPr>
-                  <pic:blipFill>
-                    <a:blip r:embed="rId5"/>
-                    <a:stretch>
-                      <a:fillRect/>
-                    </a:stretch>
-                  </pic:blipFill>
-                  <pic:spPr>
-                    <a:xfrm>
-                      <a:off x="0" y="0"/>
-                      <a:ext cx="3286125" cy="1628775"/>
-                    </a:xfrm>
-                    <a:prstGeom prst="rect">
-                      <a:avLst/>
-                    </a:prstGeom>
-                  </pic:spPr>
-                </pic:pic>
-              </a:graphicData>
-            </a:graphic>
-          </wp:inline>
-        </w:drawing>
-      </w:r>
-      <w:r>
-        <w:t xml:space="preserve">If an object is being tracked at the given positions, and we need to estimate the position at t=4, we can assume that given the velocity of the data give, the prediction would follow in the same direction. These are the types of observations a </w:t>
-      </w:r>
-      <w:r>
-        <w:lastRenderedPageBreak/>
-        <w:t>Kalman Filter has. It estimates fut</w:t>
-      </w:r>
-      <w:r>
-        <w:t>ure positions, and velocities. Kalman filters are useful for these continuous situations.</w:t>
-      </w:r>
-    </w:p>
-    <w:p/>
-    <w:p>
-      <w:pPr>
-        <w:rPr>
-          <w:b/>
-          <w:sz w:val="24"/>
-          <w:szCs w:val="24"/>
-          <w:u w:val="single"/>
-        </w:rPr>
-      </w:pPr>
-      <w:r>
-        <w:rPr>
-          <w:b/>
-          <w:sz w:val="24"/>
-          <w:szCs w:val="24"/>
-          <w:u w:val="single"/>
-        </w:rPr>
-        <w:t>Gaussian</w:t>
-      </w:r>
-    </w:p>
-    <w:p>
-      <w:r>
-        <w:t>In Kalman Filters, the probability distribution (of estimates) is given by a Gaussian. A Gaussian is a continuous function that has an area underneath that sums up to 1.</w:t>
-      </w:r>
-    </w:p>
-    <w:p>
-      <w:r>
-        <w:t>The Gaussian is characterized by the mean and the variance (In 1-D).</w:t>
-      </w:r>
-    </w:p>
-    <w:p>
-      <w:r>
-        <w:t>Kalman filters want to maintain a mean and variance as the best estimate of the location we are trying to find.</w:t>
-      </w:r>
-    </w:p>
-    <w:p>
-      <w:r>
-        <w:rPr>
-          <w:noProof/>
-          <w:lang w:val="en-US"/>
-        </w:rPr>
-        <w:drawing>
-          <wp:inline distT="0" distB="0" distL="0" distR="0" wp14:anchorId="02AD4FC5" wp14:editId="30D1712D">
-            <wp:extent cx="4314825" cy="3352800"/>
-            <wp:effectExtent l="0" t="0" r="9525" b="0"/>
-            <wp:docPr id="3" name="Picture 3"/>
             <wp:cNvGraphicFramePr>
               <a:graphicFrameLocks xmlns:a="http://schemas.openxmlformats.org/drawingml/2006/main" noChangeAspect="1"/>
             </wp:cNvGraphicFramePr>
@@ -248,7 +116,7 @@
                   <pic:spPr>
                     <a:xfrm>
                       <a:off x="0" y="0"/>
-                      <a:ext cx="4314825" cy="3352800"/>
+                      <a:ext cx="5438509" cy="2811639"/>
                     </a:xfrm>
                     <a:prstGeom prst="rect">
                       <a:avLst/>
@@ -264,88 +132,15 @@
     <w:p/>
     <w:p>
       <w:r>
-        <w:t>Gaussians have a single peak (Uni-modal), and are symmetric.</w:t>
-      </w:r>
-    </w:p>
-    <w:p>
-      <w:r>
-        <w:t>Variance is a good measure of uncertainty. The larger it is, the more uncertain we are about the actual state the Kalman Filter is estimating.</w:t>
-      </w:r>
-    </w:p>
-    <w:p>
-      <w:r>
-        <w:t>This means we want a Gaussian that is thin, meaning the uncertainty is low for a state.</w:t>
-      </w:r>
-    </w:p>
-    <w:p>
-      <w:r>
-        <w:t>To find the max value of a Gaussian, choose the value of X equal to the mean, making the exponential value 1, and just leaving the magnitude.</w:t>
-      </w:r>
-    </w:p>
-    <w:p/>
-    <w:p>
-      <w:pPr>
-        <w:rPr>
-          <w:b/>
-        </w:rPr>
-      </w:pPr>
-      <w:r>
-        <w:rPr>
-          <w:b/>
-        </w:rPr>
-        <w:t xml:space="preserve">A Kalman Filter represents the distributions by </w:t>
-      </w:r>
-      <w:r>
-        <w:rPr>
-          <w:b/>
-        </w:rPr>
-        <w:t>Gaussians</w:t>
-      </w:r>
-      <w:r>
-        <w:rPr>
-          <w:b/>
-        </w:rPr>
-        <w:t xml:space="preserve"> and iterates on two main cycles.</w:t>
-      </w:r>
-    </w:p>
-    <w:p>
-      <w:pPr>
-        <w:rPr>
-          <w:b/>
-        </w:rPr>
-      </w:pPr>
-      <w:r>
-        <w:rPr>
-          <w:b/>
-        </w:rPr>
-        <w:lastRenderedPageBreak/>
-        <w:t>The First Cycle is the Measurement Update.</w:t>
-      </w:r>
-    </w:p>
-    <w:p>
-      <w:r>
-        <w:t>It uses Bayes Rule, Which requires a product.</w:t>
-      </w:r>
-    </w:p>
-    <w:p>
-      <w:r>
-        <w:t xml:space="preserve">Example. Given an observation of red, and 5 possible states of which 3 are green and 2 are red. What is the probability that we are in each state. This can be solved with Bayes Rule. </w:t>
-      </w:r>
-      <w:r>
-        <w:t>A much larger value (0.6) is chosen for red due to the measurement of Red being seen.</w:t>
-      </w:r>
-    </w:p>
-    <w:p>
-      <w:r>
         <w:rPr>
           <w:noProof/>
-          <w:lang w:val="en-US"/>
+          <w:lang w:eastAsia="en-CA"/>
         </w:rPr>
         <w:drawing>
-          <wp:inline distT="0" distB="0" distL="0" distR="0" wp14:anchorId="53ABA87D" wp14:editId="1F31A82D">
-            <wp:extent cx="5943600" cy="2379345"/>
-            <wp:effectExtent l="0" t="0" r="0" b="1905"/>
-            <wp:docPr id="4" name="Picture 4"/>
+          <wp:inline distT="0" distB="0" distL="0" distR="0" wp14:anchorId="68BCF0F4" wp14:editId="0290FC7E">
+            <wp:extent cx="3286125" cy="1628775"/>
+            <wp:effectExtent l="0" t="0" r="9525" b="9525"/>
+            <wp:docPr id="2" name="Picture 2"/>
             <wp:cNvGraphicFramePr>
               <a:graphicFrameLocks xmlns:a="http://schemas.openxmlformats.org/drawingml/2006/main" noChangeAspect="1"/>
             </wp:cNvGraphicFramePr>
@@ -365,7 +160,7 @@
                   <pic:spPr>
                     <a:xfrm>
                       <a:off x="0" y="0"/>
-                      <a:ext cx="5943600" cy="2379345"/>
+                      <a:ext cx="3286125" cy="1628775"/>
                     </a:xfrm>
                     <a:prstGeom prst="rect">
                       <a:avLst/>
@@ -377,95 +172,63 @@
           </wp:inline>
         </w:drawing>
       </w:r>
-    </w:p>
-    <w:p/>
-    <w:p>
-      <w:r>
-        <w:t>These values are then normalized to add up to 1.</w:t>
-      </w:r>
-      <w:r>
-        <w:t xml:space="preserve"> They are normalized by the sum of all the current values.</w:t>
-      </w:r>
-    </w:p>
-    <w:p>
-      <w:r>
-        <w:t>After they are normalized, we have a proper probability distribution.</w:t>
-      </w:r>
-    </w:p>
-    <w:p/>
-    <w:p/>
-    <w:p>
-      <w:pPr>
-        <w:rPr>
-          <w:b/>
-        </w:rPr>
-      </w:pPr>
-      <w:r>
-        <w:rPr>
-          <w:b/>
-        </w:rPr>
-        <w:t>The Second Cycle is the Motion Update.</w:t>
-      </w:r>
-    </w:p>
-    <w:p>
-      <w:r>
-        <w:t>This uses Total Probability, which involves convolution.</w:t>
-      </w:r>
-    </w:p>
-    <w:p>
-      <w:r>
-        <w:t>Example.</w:t>
-      </w:r>
-    </w:p>
-    <w:p>
-      <w:r>
-        <w:t>If we have a space where a robot could be, and the probability that the robot could be in any space is equal (Probability Distribution is Equal), it is called the State of Maximum Confusion.</w:t>
-      </w:r>
-    </w:p>
-    <w:p/>
-    <w:p>
-      <w:r>
-        <w:t xml:space="preserve">To </w:t>
-      </w:r>
-      <w:r>
-        <w:t>localize</w:t>
-      </w:r>
-      <w:r>
-        <w:t xml:space="preserve"> from this situation, a robot would look at landmarks.</w:t>
-      </w:r>
-      <w:r>
-        <w:t xml:space="preserve"> If a robot observes that it stands</w:t>
-      </w:r>
-      <w:r>
-        <w:t xml:space="preserve"> in front of a door </w:t>
-      </w:r>
-      <w:r>
-        <w:t xml:space="preserve">changes the </w:t>
-      </w:r>
-      <w:r>
-        <w:t>distribution</w:t>
-      </w:r>
-      <w:r>
-        <w:t xml:space="preserve"> of the possible locations. Locations near doors have an increased belief, meaning that locations without a door have a decreased belief.</w:t>
-      </w:r>
-    </w:p>
-    <w:p>
-      <w:r>
-        <w:t>As the robot moves and senses again, there is a shift in the belief distribution. This is called a Convolution. If the robot measures it is near a door a second time, while knowing how far it moved, Convolution of both belief distributions can be used to find the final localized position.</w:t>
+      <w:r>
+        <w:t xml:space="preserve">If an object is being tracked at the given positions, and we need to estimate the position at t=4, we can assume that given the velocity of the data give, the prediction would follow in the same direction. These are the types of observations a </w:t>
+      </w:r>
+      <w:r>
+        <w:lastRenderedPageBreak/>
+        <w:t>Kalman Filter has. It estimates fut</w:t>
+      </w:r>
+      <w:r>
+        <w:t>ure positions, and velocities. Kalman filters are useful for these continuous situations.</w:t>
+      </w:r>
+    </w:p>
+    <w:p/>
+    <w:p>
+      <w:pPr>
+        <w:rPr>
+          <w:b/>
+          <w:sz w:val="24"/>
+          <w:szCs w:val="24"/>
+          <w:u w:val="single"/>
+        </w:rPr>
+      </w:pPr>
+      <w:r>
+        <w:rPr>
+          <w:b/>
+          <w:sz w:val="24"/>
+          <w:szCs w:val="24"/>
+          <w:u w:val="single"/>
+        </w:rPr>
+        <w:t>Gaussian</w:t>
+      </w:r>
+    </w:p>
+    <w:p>
+      <w:r>
+        <w:t>In Kalman Filters, the probability distribution (of estimates) is given by a Gaussian. A Gaussian is a continuous function that has an area underneath that sums up to 1.</w:t>
+      </w:r>
+    </w:p>
+    <w:p>
+      <w:r>
+        <w:t>The Gaussian is characterized by the mean and the variance (In 1-D).</w:t>
+      </w:r>
+    </w:p>
+    <w:p>
+      <w:r>
+        <w:t>Kalman filters want to maintain a mean and variance as the best estimate of the location we are trying to find.</w:t>
       </w:r>
     </w:p>
     <w:p>
       <w:r>
         <w:rPr>
           <w:noProof/>
-          <w:lang w:val="en-US"/>
-        </w:rPr>
-        <w:lastRenderedPageBreak/>
+          <w:lang w:eastAsia="en-CA"/>
+        </w:rPr>
         <w:drawing>
-          <wp:inline distT="0" distB="0" distL="0" distR="0" wp14:anchorId="6028A491" wp14:editId="7887B76A">
-            <wp:extent cx="5943600" cy="3365500"/>
-            <wp:effectExtent l="0" t="0" r="0" b="6350"/>
-            <wp:docPr id="5" name="Picture 5"/>
+          <wp:inline distT="0" distB="0" distL="0" distR="0" wp14:anchorId="02AD4FC5" wp14:editId="30D1712D">
+            <wp:extent cx="4314825" cy="3352800"/>
+            <wp:effectExtent l="0" t="0" r="9525" b="0"/>
+            <wp:docPr id="3" name="Picture 3"/>
             <wp:cNvGraphicFramePr>
               <a:graphicFrameLocks xmlns:a="http://schemas.openxmlformats.org/drawingml/2006/main" noChangeAspect="1"/>
             </wp:cNvGraphicFramePr>
@@ -485,7 +248,7 @@
                   <pic:spPr>
                     <a:xfrm>
                       <a:off x="0" y="0"/>
-                      <a:ext cx="5943600" cy="3365500"/>
+                      <a:ext cx="4314825" cy="3352800"/>
                     </a:xfrm>
                     <a:prstGeom prst="rect">
                       <a:avLst/>
@@ -498,23 +261,97 @@
         </w:drawing>
       </w:r>
     </w:p>
-    <w:p>
-      <w:r>
-        <w:t>The final distribution is a good localization of where the robot is.</w:t>
-      </w:r>
-    </w:p>
-    <w:p/>
+    <w:p/>
+    <w:p>
+      <w:r>
+        <w:t>Gaussians have a single peak (Uni-modal), and are symmetric.</w:t>
+      </w:r>
+    </w:p>
+    <w:p>
+      <w:r>
+        <w:t>Variance is a good measure of uncertainty. The larger it is, the more uncertain we are about the actual state the Kalman Filter is estimating.</w:t>
+      </w:r>
+    </w:p>
+    <w:p>
+      <w:r>
+        <w:t>This means we want a Gaussian that is thin, meaning the uncertainty is low for a state.</w:t>
+      </w:r>
+    </w:p>
+    <w:p>
+      <w:r>
+        <w:t>To find the max value of a Gaussian, choose the value of X equal to the mean, making the exponential value 1, and just leaving the magnitude.</w:t>
+      </w:r>
+    </w:p>
+    <w:p/>
+    <w:p>
+      <w:pPr>
+        <w:rPr>
+          <w:b/>
+        </w:rPr>
+      </w:pPr>
+      <w:r>
+        <w:rPr>
+          <w:b/>
+        </w:rPr>
+        <w:t xml:space="preserve">A Kalman Filter represents the distributions by </w:t>
+      </w:r>
+      <w:r>
+        <w:rPr>
+          <w:b/>
+        </w:rPr>
+        <w:t>Gaussians</w:t>
+      </w:r>
+      <w:r>
+        <w:rPr>
+          <w:b/>
+        </w:rPr>
+        <w:t xml:space="preserve"> and iterates on two main cycles.</w:t>
+      </w:r>
+    </w:p>
+    <w:p>
+      <w:pPr>
+        <w:rPr>
+          <w:b/>
+        </w:rPr>
+      </w:pPr>
+      <w:r>
+        <w:rPr>
+          <w:b/>
+        </w:rPr>
+        <w:lastRenderedPageBreak/>
+        <w:t>The First Cycle is the Measurement Update.</w:t>
+      </w:r>
+    </w:p>
+    <w:p>
+      <w:r>
+        <w:t>It uses Bayes Rule, Which requires a product.</w:t>
+      </w:r>
+    </w:p>
+    <w:p>
+      <w:r>
+        <w:t>Example. Given an observation of red, and 5 possible states of which 3 are green and 2 are red. What is the probability that we are in each state</w:t>
+      </w:r>
+      <w:r>
+        <w:t xml:space="preserve"> given we see red</w:t>
+      </w:r>
+      <w:r>
+        <w:t xml:space="preserve">. This can be solved with Bayes Rule. </w:t>
+      </w:r>
+      <w:r>
+        <w:t>A much larger value (0.6) is chosen for red due to the measurement of Red being seen.</w:t>
+      </w:r>
+    </w:p>
     <w:p>
       <w:r>
         <w:rPr>
           <w:noProof/>
-          <w:lang w:val="en-US"/>
+          <w:lang w:eastAsia="en-CA"/>
         </w:rPr>
         <w:drawing>
-          <wp:inline distT="0" distB="0" distL="0" distR="0" wp14:anchorId="3AA413F2" wp14:editId="4B49A77B">
-            <wp:extent cx="5943600" cy="3408680"/>
-            <wp:effectExtent l="0" t="0" r="0" b="1270"/>
-            <wp:docPr id="6" name="Picture 6"/>
+          <wp:inline distT="0" distB="0" distL="0" distR="0" wp14:anchorId="53ABA87D" wp14:editId="1F31A82D">
+            <wp:extent cx="5943600" cy="2379345"/>
+            <wp:effectExtent l="0" t="0" r="0" b="1905"/>
+            <wp:docPr id="4" name="Picture 4"/>
             <wp:cNvGraphicFramePr>
               <a:graphicFrameLocks xmlns:a="http://schemas.openxmlformats.org/drawingml/2006/main" noChangeAspect="1"/>
             </wp:cNvGraphicFramePr>
@@ -534,7 +371,7 @@
                   <pic:spPr>
                     <a:xfrm>
                       <a:off x="0" y="0"/>
-                      <a:ext cx="5943600" cy="3408680"/>
+                      <a:ext cx="5943600" cy="2379345"/>
                     </a:xfrm>
                     <a:prstGeom prst="rect">
                       <a:avLst/>
@@ -550,35 +387,91 @@
     <w:p/>
     <w:p>
       <w:r>
+        <w:t>These values are then normalized to add up to 1.</w:t>
+      </w:r>
+      <w:r>
+        <w:t xml:space="preserve"> They are normalized by the sum of all the current values.</w:t>
+      </w:r>
+    </w:p>
+    <w:p>
+      <w:r>
+        <w:t>After they are normalized, we have a proper probability distribution.</w:t>
+      </w:r>
+    </w:p>
+    <w:p/>
+    <w:p/>
+    <w:p>
+      <w:pPr>
+        <w:rPr>
+          <w:b/>
+        </w:rPr>
+      </w:pPr>
+      <w:r>
+        <w:rPr>
+          <w:b/>
+        </w:rPr>
+        <w:t>The Second Cycle is the Motion Update.</w:t>
+      </w:r>
+    </w:p>
+    <w:p>
+      <w:r>
+        <w:t>This uses Total Probability, which involves convolution.</w:t>
+      </w:r>
+    </w:p>
+    <w:p>
+      <w:r>
+        <w:t>Example.</w:t>
+      </w:r>
+    </w:p>
+    <w:p>
+      <w:r>
+        <w:t>If we have a space where a robot could be, and the probability that the robot could be in any space is equal (Probability Distribution is Equal), it is called the State of Maximum Confusion.</w:t>
+      </w:r>
+    </w:p>
+    <w:p/>
+    <w:p>
+      <w:r>
+        <w:t xml:space="preserve">To </w:t>
+      </w:r>
+      <w:r>
+        <w:t>localize</w:t>
+      </w:r>
+      <w:r>
+        <w:t xml:space="preserve"> from this situation, a robot would look at landmarks.</w:t>
+      </w:r>
+      <w:r>
+        <w:t xml:space="preserve"> If a robot observes that it stands</w:t>
+      </w:r>
+      <w:r>
+        <w:t xml:space="preserve"> in front of a door </w:t>
+      </w:r>
+      <w:r>
+        <w:t xml:space="preserve">changes the </w:t>
+      </w:r>
+      <w:r>
+        <w:t>distribution</w:t>
+      </w:r>
+      <w:r>
+        <w:t xml:space="preserve"> of the possible locations. Locations near doors have an increased belief, meaning that locations without a door have a decreased belief.</w:t>
+      </w:r>
+    </w:p>
+    <w:p>
+      <w:r>
+        <w:t>As the robot moves and senses again, there is a shift in the belief distribution. This is called a Convolution. If the robot measures it is near a door a second time, while knowing how far it moved, Convolution of both belief distributions can be used to find the final localized position.</w:t>
+      </w:r>
+    </w:p>
+    <w:p>
+      <w:r>
+        <w:rPr>
+          <w:noProof/>
+          <w:lang w:eastAsia="en-CA"/>
+        </w:rPr>
         <w:lastRenderedPageBreak/>
-        <w:t xml:space="preserve">If we have a prior distribution of probability, and we have a measurement Guasian, measurement where the mean is shifted, the new </w:t>
-      </w:r>
-      <w:r>
-        <w:t xml:space="preserve">mean </w:t>
-      </w:r>
-      <w:r>
-        <w:t>prediction (posterior) is somewhere in between the two, but closer to the distribution that has a smaller variance.</w:t>
-      </w:r>
-    </w:p>
-    <w:p>
-      <w:r>
-        <w:t>The peak of the predicited distribution is always higher than the measurement and the prior. This is because the more measurements we make, the more certain our new belief is.</w:t>
-      </w:r>
-      <w:r>
-        <w:t xml:space="preserve"> (Meaning the variance is smaller).</w:t>
-      </w:r>
-    </w:p>
-    <w:p>
-      <w:r>
-        <w:rPr>
-          <w:noProof/>
-          <w:lang w:val="en-US"/>
-        </w:rPr>
         <w:drawing>
-          <wp:inline distT="0" distB="0" distL="0" distR="0" wp14:anchorId="616B553D" wp14:editId="13792888">
-            <wp:extent cx="4513110" cy="2676525"/>
-            <wp:effectExtent l="0" t="0" r="1905" b="0"/>
-            <wp:docPr id="7" name="Picture 7"/>
+          <wp:inline distT="0" distB="0" distL="0" distR="0" wp14:anchorId="6028A491" wp14:editId="7887B76A">
+            <wp:extent cx="5943600" cy="3365500"/>
+            <wp:effectExtent l="0" t="0" r="0" b="6350"/>
+            <wp:docPr id="5" name="Picture 5"/>
             <wp:cNvGraphicFramePr>
               <a:graphicFrameLocks xmlns:a="http://schemas.openxmlformats.org/drawingml/2006/main" noChangeAspect="1"/>
             </wp:cNvGraphicFramePr>
@@ -598,7 +491,7 @@
                   <pic:spPr>
                     <a:xfrm>
                       <a:off x="0" y="0"/>
-                      <a:ext cx="4518823" cy="2679913"/>
+                      <a:ext cx="5943600" cy="3365500"/>
                     </a:xfrm>
                     <a:prstGeom prst="rect">
                       <a:avLst/>
@@ -611,29 +504,23 @@
         </w:drawing>
       </w:r>
     </w:p>
-    <w:p/>
-    <w:p>
-      <w:r>
-        <w:t xml:space="preserve">No matter the distribution, the more </w:t>
-      </w:r>
-      <w:r>
-        <w:t>measurements</w:t>
-      </w:r>
-      <w:r>
-        <w:t>, the smaller the variance of the prediction.</w:t>
-      </w:r>
-    </w:p>
+    <w:p>
+      <w:r>
+        <w:t>The final distribution is a good localization of where the robot is.</w:t>
+      </w:r>
+    </w:p>
+    <w:p/>
     <w:p>
       <w:r>
         <w:rPr>
           <w:noProof/>
-          <w:lang w:val="en-US"/>
+          <w:lang w:eastAsia="en-CA"/>
         </w:rPr>
         <w:drawing>
-          <wp:inline distT="0" distB="0" distL="0" distR="0" wp14:anchorId="6FE00894" wp14:editId="48DB42F5">
-            <wp:extent cx="4381500" cy="2451019"/>
-            <wp:effectExtent l="0" t="0" r="0" b="6985"/>
-            <wp:docPr id="8" name="Picture 8"/>
+          <wp:inline distT="0" distB="0" distL="0" distR="0" wp14:anchorId="3AA413F2" wp14:editId="4B49A77B">
+            <wp:extent cx="5943600" cy="3408680"/>
+            <wp:effectExtent l="0" t="0" r="0" b="1270"/>
+            <wp:docPr id="6" name="Picture 6"/>
             <wp:cNvGraphicFramePr>
               <a:graphicFrameLocks xmlns:a="http://schemas.openxmlformats.org/drawingml/2006/main" noChangeAspect="1"/>
             </wp:cNvGraphicFramePr>
@@ -653,7 +540,7 @@
                   <pic:spPr>
                     <a:xfrm>
                       <a:off x="0" y="0"/>
-                      <a:ext cx="4399741" cy="2461223"/>
+                      <a:ext cx="5943600" cy="3408680"/>
                     </a:xfrm>
                     <a:prstGeom prst="rect">
                       <a:avLst/>
@@ -669,21 +556,47 @@
     <w:p/>
     <w:p>
       <w:r>
-        <w:t>Example of a 1 dimensional Kalman Filter:</w:t>
+        <w:lastRenderedPageBreak/>
+        <w:t xml:space="preserve">If we have a prior distribution of probability, and we have a measurement </w:t>
+      </w:r>
+      <w:r>
+        <w:t>Gaussian</w:t>
+      </w:r>
+      <w:r>
+        <w:t xml:space="preserve">, measurement where the mean is shifted, the new </w:t>
+      </w:r>
+      <w:r>
+        <w:t xml:space="preserve">mean </w:t>
+      </w:r>
+      <w:r>
+        <w:t>prediction (posterior) is somewhere in between the two, but closer to the distribution that has a smaller variance.</w:t>
+      </w:r>
+    </w:p>
+    <w:p>
+      <w:r>
+        <w:t xml:space="preserve">The peak of the </w:t>
+      </w:r>
+      <w:r>
+        <w:t>predicted</w:t>
+      </w:r>
+      <w:r>
+        <w:t xml:space="preserve"> distribution is always higher than the measurement and the prior. This is because the more measurements we make, the more certain our new belief is.</w:t>
+      </w:r>
+      <w:r>
+        <w:t xml:space="preserve"> (Meaning the variance is smaller).</w:t>
       </w:r>
     </w:p>
     <w:p>
       <w:r>
         <w:rPr>
           <w:noProof/>
-          <w:lang w:val="en-US"/>
-        </w:rPr>
-        <w:lastRenderedPageBreak/>
+          <w:lang w:eastAsia="en-CA"/>
+        </w:rPr>
         <w:drawing>
-          <wp:inline distT="0" distB="0" distL="0" distR="0" wp14:anchorId="69544803" wp14:editId="3AF26A20">
-            <wp:extent cx="5943600" cy="3030855"/>
-            <wp:effectExtent l="0" t="0" r="0" b="0"/>
-            <wp:docPr id="9" name="Picture 9"/>
+          <wp:inline distT="0" distB="0" distL="0" distR="0" wp14:anchorId="616B553D" wp14:editId="13792888">
+            <wp:extent cx="4513110" cy="2676525"/>
+            <wp:effectExtent l="0" t="0" r="1905" b="0"/>
+            <wp:docPr id="7" name="Picture 7"/>
             <wp:cNvGraphicFramePr>
               <a:graphicFrameLocks xmlns:a="http://schemas.openxmlformats.org/drawingml/2006/main" noChangeAspect="1"/>
             </wp:cNvGraphicFramePr>
@@ -703,6 +616,111 @@
                   <pic:spPr>
                     <a:xfrm>
                       <a:off x="0" y="0"/>
+                      <a:ext cx="4518823" cy="2679913"/>
+                    </a:xfrm>
+                    <a:prstGeom prst="rect">
+                      <a:avLst/>
+                    </a:prstGeom>
+                  </pic:spPr>
+                </pic:pic>
+              </a:graphicData>
+            </a:graphic>
+          </wp:inline>
+        </w:drawing>
+      </w:r>
+    </w:p>
+    <w:p/>
+    <w:p>
+      <w:r>
+        <w:t xml:space="preserve">No matter the distribution, the more </w:t>
+      </w:r>
+      <w:r>
+        <w:t>measurements</w:t>
+      </w:r>
+      <w:r>
+        <w:t>, the smaller the variance of the prediction.</w:t>
+      </w:r>
+    </w:p>
+    <w:p>
+      <w:r>
+        <w:rPr>
+          <w:noProof/>
+          <w:lang w:eastAsia="en-CA"/>
+        </w:rPr>
+        <w:drawing>
+          <wp:inline distT="0" distB="0" distL="0" distR="0" wp14:anchorId="6FE00894" wp14:editId="48DB42F5">
+            <wp:extent cx="4381500" cy="2451019"/>
+            <wp:effectExtent l="0" t="0" r="0" b="6985"/>
+            <wp:docPr id="8" name="Picture 8"/>
+            <wp:cNvGraphicFramePr>
+              <a:graphicFrameLocks xmlns:a="http://schemas.openxmlformats.org/drawingml/2006/main" noChangeAspect="1"/>
+            </wp:cNvGraphicFramePr>
+            <a:graphic xmlns:a="http://schemas.openxmlformats.org/drawingml/2006/main">
+              <a:graphicData uri="http://schemas.openxmlformats.org/drawingml/2006/picture">
+                <pic:pic xmlns:pic="http://schemas.openxmlformats.org/drawingml/2006/picture">
+                  <pic:nvPicPr>
+                    <pic:cNvPr id="1" name=""/>
+                    <pic:cNvPicPr/>
+                  </pic:nvPicPr>
+                  <pic:blipFill>
+                    <a:blip r:embed="rId13"/>
+                    <a:stretch>
+                      <a:fillRect/>
+                    </a:stretch>
+                  </pic:blipFill>
+                  <pic:spPr>
+                    <a:xfrm>
+                      <a:off x="0" y="0"/>
+                      <a:ext cx="4399741" cy="2461223"/>
+                    </a:xfrm>
+                    <a:prstGeom prst="rect">
+                      <a:avLst/>
+                    </a:prstGeom>
+                  </pic:spPr>
+                </pic:pic>
+              </a:graphicData>
+            </a:graphic>
+          </wp:inline>
+        </w:drawing>
+      </w:r>
+    </w:p>
+    <w:p/>
+    <w:p>
+      <w:r>
+        <w:t>Example of a 1 dimensional Kalman Filter:</w:t>
+      </w:r>
+    </w:p>
+    <w:p>
+      <w:r>
+        <w:rPr>
+          <w:noProof/>
+          <w:lang w:eastAsia="en-CA"/>
+        </w:rPr>
+        <w:lastRenderedPageBreak/>
+        <w:drawing>
+          <wp:inline distT="0" distB="0" distL="0" distR="0" wp14:anchorId="69544803" wp14:editId="3AF26A20">
+            <wp:extent cx="5943600" cy="3030855"/>
+            <wp:effectExtent l="0" t="0" r="0" b="0"/>
+            <wp:docPr id="9" name="Picture 9"/>
+            <wp:cNvGraphicFramePr>
+              <a:graphicFrameLocks xmlns:a="http://schemas.openxmlformats.org/drawingml/2006/main" noChangeAspect="1"/>
+            </wp:cNvGraphicFramePr>
+            <a:graphic xmlns:a="http://schemas.openxmlformats.org/drawingml/2006/main">
+              <a:graphicData uri="http://schemas.openxmlformats.org/drawingml/2006/picture">
+                <pic:pic xmlns:pic="http://schemas.openxmlformats.org/drawingml/2006/picture">
+                  <pic:nvPicPr>
+                    <pic:cNvPr id="1" name=""/>
+                    <pic:cNvPicPr/>
+                  </pic:nvPicPr>
+                  <pic:blipFill>
+                    <a:blip r:embed="rId14"/>
+                    <a:stretch>
+                      <a:fillRect/>
+                    </a:stretch>
+                  </pic:blipFill>
+                  <pic:spPr>
+                    <a:xfrm>
+                      <a:off x="0" y="0"/>
                       <a:ext cx="5943600" cy="3030855"/>
                     </a:xfrm>
                     <a:prstGeom prst="rect">
@@ -719,14 +737,728 @@
     <w:p/>
     <w:p>
       <w:r>
-        <w:t>s</w:t>
+        <w:t>This example of a 1-D Kalman Filter is great but in reality, we need to have a filter that works at higher dimensions.</w:t>
+      </w:r>
+    </w:p>
+    <w:p/>
+    <w:p/>
+    <w:p>
+      <w:pPr>
+        <w:rPr>
+          <w:b/>
+          <w:u w:val="single"/>
+        </w:rPr>
+      </w:pPr>
+      <w:r>
+        <w:rPr>
+          <w:b/>
+          <w:u w:val="single"/>
+        </w:rPr>
+        <w:t>2-D Example</w:t>
+      </w:r>
+    </w:p>
+    <w:p>
+      <w:r>
+        <w:t xml:space="preserve">Example we have data from either a camera, or a radar that detects the location of a vehicle over time. The 2D Kalman Filter will let us estimate positions at future time steps. It lets estimate positions by implicitly figuring out the velocity of the object in order to have an accurate prediction. </w:t>
+      </w:r>
+      <w:r>
+        <w:t xml:space="preserve">The sensor itself for a camera, only calculates velocities by taking differences between 2 measurements. </w:t>
+      </w:r>
+    </w:p>
+    <w:p>
+      <w:r>
+        <w:t xml:space="preserve">The fact that it can implicitly determine velocity as a part of a prediction is the most amazing part of using Kalman Filters for tracking applications. </w:t>
+      </w:r>
+    </w:p>
+    <w:p>
+      <w:r>
+        <w:t>This is why Kalman Filters are used in many applications from Control, to Artificial Intelligence.</w:t>
+      </w:r>
+    </w:p>
+    <w:p>
+      <w:pPr>
+        <w:jc w:val="center"/>
+      </w:pPr>
+      <w:r>
+        <w:rPr>
+          <w:noProof/>
+          <w:lang w:eastAsia="en-CA"/>
+        </w:rPr>
+        <w:lastRenderedPageBreak/>
+        <w:drawing>
+          <wp:inline distT="0" distB="0" distL="0" distR="0" wp14:anchorId="38A66E9B" wp14:editId="49FE1AE1">
+            <wp:extent cx="3963855" cy="2888055"/>
+            <wp:effectExtent l="0" t="0" r="0" b="7620"/>
+            <wp:docPr id="10" name="Picture 10"/>
+            <wp:cNvGraphicFramePr>
+              <a:graphicFrameLocks xmlns:a="http://schemas.openxmlformats.org/drawingml/2006/main" noChangeAspect="1"/>
+            </wp:cNvGraphicFramePr>
+            <a:graphic xmlns:a="http://schemas.openxmlformats.org/drawingml/2006/main">
+              <a:graphicData uri="http://schemas.openxmlformats.org/drawingml/2006/picture">
+                <pic:pic xmlns:pic="http://schemas.openxmlformats.org/drawingml/2006/picture">
+                  <pic:nvPicPr>
+                    <pic:cNvPr id="1" name=""/>
+                    <pic:cNvPicPr/>
+                  </pic:nvPicPr>
+                  <pic:blipFill>
+                    <a:blip r:embed="rId15"/>
+                    <a:stretch>
+                      <a:fillRect/>
+                    </a:stretch>
+                  </pic:blipFill>
+                  <pic:spPr>
+                    <a:xfrm>
+                      <a:off x="0" y="0"/>
+                      <a:ext cx="3968204" cy="2891224"/>
+                    </a:xfrm>
+                    <a:prstGeom prst="rect">
+                      <a:avLst/>
+                    </a:prstGeom>
+                  </pic:spPr>
+                </pic:pic>
+              </a:graphicData>
+            </a:graphic>
+          </wp:inline>
+        </w:drawing>
+      </w:r>
+    </w:p>
+    <w:p/>
+    <w:p>
+      <w:pPr>
+        <w:rPr>
+          <w:b/>
+          <w:u w:val="single"/>
+        </w:rPr>
+      </w:pPr>
+      <w:r>
+        <w:rPr>
+          <w:b/>
+          <w:u w:val="single"/>
+        </w:rPr>
+        <w:t>Higher Dimensional Gaussians</w:t>
+      </w:r>
+    </w:p>
+    <w:p>
+      <w:r>
+        <w:t>These are called Multivariate Gaussians.</w:t>
+      </w:r>
+    </w:p>
+    <w:p/>
+    <w:p>
+      <w:r>
+        <w:t>To represent multiple dime</w:t>
+      </w:r>
+      <w:r>
+        <w:t xml:space="preserve">nsions, values for the </w:t>
+      </w:r>
+      <w:r>
+        <w:rPr>
+          <w:b/>
+        </w:rPr>
+        <w:t>mean is</w:t>
+      </w:r>
+      <w:r>
+        <w:rPr>
+          <w:b/>
+        </w:rPr>
+        <w:t xml:space="preserve"> described as vectors with each element describing each dimension</w:t>
+      </w:r>
+      <w:r>
+        <w:rPr>
+          <w:b/>
+        </w:rPr>
+        <w:t xml:space="preserve"> (Length of D)</w:t>
+      </w:r>
+      <w:r>
+        <w:rPr>
+          <w:b/>
+        </w:rPr>
+        <w:t>.</w:t>
+      </w:r>
+    </w:p>
+    <w:p>
+      <w:r>
+        <w:t xml:space="preserve">The </w:t>
+      </w:r>
+      <w:r>
+        <w:rPr>
+          <w:b/>
+        </w:rPr>
+        <w:t>variance is described as Co-variance, which is represented as a Square Matrix with D rows and D columns.</w:t>
+      </w:r>
+      <w:r>
+        <w:t xml:space="preserve"> </w:t>
+      </w:r>
+    </w:p>
+    <w:p>
+      <w:r>
+        <w:t>By thinking of a 2D Gaussian, we can draw the contour lines of Gaussian. The mean of the variance is the center (x0,y0), and the covariance defines the spread of th</w:t>
+      </w:r>
+      <w:r>
+        <w:t xml:space="preserve">e </w:t>
+      </w:r>
+      <w:r>
+        <w:t>Gaussian</w:t>
+      </w:r>
+      <w:r>
+        <w:t xml:space="preserve"> described by the contour lines.</w:t>
+      </w:r>
+    </w:p>
+    <w:p>
+      <w:r>
+        <w:t>It is possible to have a fairly small uncertainty in 1 dimension and a high uncertainty in another.</w:t>
+      </w:r>
+    </w:p>
+    <w:p>
+      <w:r>
+        <w:t xml:space="preserve">When the </w:t>
+      </w:r>
+      <w:r>
+        <w:t>Gaussian</w:t>
+      </w:r>
+      <w:r>
+        <w:t xml:space="preserve"> contours are angled, we can say that X and Y are correlated, so with just an x value, we can</w:t>
+      </w:r>
+      <w:r>
+        <w:t xml:space="preserve"> make an estimate of a y value.</w:t>
+      </w:r>
+    </w:p>
+    <w:p>
+      <w:pPr>
+        <w:jc w:val="center"/>
+      </w:pPr>
+      <w:r>
+        <w:rPr>
+          <w:noProof/>
+          <w:lang w:eastAsia="en-CA"/>
+        </w:rPr>
+        <w:drawing>
+          <wp:inline distT="0" distB="0" distL="0" distR="0" wp14:anchorId="54D81968" wp14:editId="5E37A681">
+            <wp:extent cx="3186820" cy="1711894"/>
+            <wp:effectExtent l="0" t="0" r="0" b="3175"/>
+            <wp:docPr id="11" name="Picture 11"/>
+            <wp:cNvGraphicFramePr>
+              <a:graphicFrameLocks xmlns:a="http://schemas.openxmlformats.org/drawingml/2006/main" noChangeAspect="1"/>
+            </wp:cNvGraphicFramePr>
+            <a:graphic xmlns:a="http://schemas.openxmlformats.org/drawingml/2006/main">
+              <a:graphicData uri="http://schemas.openxmlformats.org/drawingml/2006/picture">
+                <pic:pic xmlns:pic="http://schemas.openxmlformats.org/drawingml/2006/picture">
+                  <pic:nvPicPr>
+                    <pic:cNvPr id="1" name=""/>
+                    <pic:cNvPicPr/>
+                  </pic:nvPicPr>
+                  <pic:blipFill>
+                    <a:blip r:embed="rId16"/>
+                    <a:stretch>
+                      <a:fillRect/>
+                    </a:stretch>
+                  </pic:blipFill>
+                  <pic:spPr>
+                    <a:xfrm>
+                      <a:off x="0" y="0"/>
+                      <a:ext cx="3198906" cy="1718386"/>
+                    </a:xfrm>
+                    <a:prstGeom prst="rect">
+                      <a:avLst/>
+                    </a:prstGeom>
+                  </pic:spPr>
+                </pic:pic>
+              </a:graphicData>
+            </a:graphic>
+          </wp:inline>
+        </w:drawing>
+      </w:r>
+    </w:p>
+    <w:p>
+      <w:pPr>
+        <w:tabs>
+          <w:tab w:val="left" w:pos="1495"/>
+        </w:tabs>
+      </w:pPr>
+      <w:r>
+        <w:lastRenderedPageBreak/>
+        <w:t>For Example: Let’s say we are tracking an object that is uniformly moving in the example below. A Kalman Filter would predict that at t=4, the object is at location 4. What a Kalman Filter does is build a 2 dimensional estimate. 1 dimension of the estimate is for the location, and the other is for the velocity of the object.</w:t>
+      </w:r>
+    </w:p>
+    <w:p/>
+    <w:p>
+      <w:r>
+        <w:t>If you know the initial position but not the initial velocity, the Gaussian that is predicted has a large variance in the velocity axis, and a small one in the position axis.</w:t>
+      </w:r>
+    </w:p>
+    <w:p>
+      <w:pPr>
+        <w:jc w:val="center"/>
+      </w:pPr>
+      <w:r>
+        <w:rPr>
+          <w:noProof/>
+          <w:lang w:eastAsia="en-CA"/>
+        </w:rPr>
+        <w:drawing>
+          <wp:inline distT="0" distB="0" distL="0" distR="0" wp14:anchorId="16C79490" wp14:editId="58D1BB69">
+            <wp:extent cx="2370406" cy="1678531"/>
+            <wp:effectExtent l="0" t="0" r="0" b="0"/>
+            <wp:docPr id="12" name="Picture 12"/>
+            <wp:cNvGraphicFramePr>
+              <a:graphicFrameLocks xmlns:a="http://schemas.openxmlformats.org/drawingml/2006/main" noChangeAspect="1"/>
+            </wp:cNvGraphicFramePr>
+            <a:graphic xmlns:a="http://schemas.openxmlformats.org/drawingml/2006/main">
+              <a:graphicData uri="http://schemas.openxmlformats.org/drawingml/2006/picture">
+                <pic:pic xmlns:pic="http://schemas.openxmlformats.org/drawingml/2006/picture">
+                  <pic:nvPicPr>
+                    <pic:cNvPr id="1" name=""/>
+                    <pic:cNvPicPr/>
+                  </pic:nvPicPr>
+                  <pic:blipFill>
+                    <a:blip r:embed="rId17"/>
+                    <a:stretch>
+                      <a:fillRect/>
+                    </a:stretch>
+                  </pic:blipFill>
+                  <pic:spPr>
+                    <a:xfrm>
+                      <a:off x="0" y="0"/>
+                      <a:ext cx="2377733" cy="1683719"/>
+                    </a:xfrm>
+                    <a:prstGeom prst="rect">
+                      <a:avLst/>
+                    </a:prstGeom>
+                  </pic:spPr>
+                </pic:pic>
+              </a:graphicData>
+            </a:graphic>
+          </wp:inline>
+        </w:drawing>
+      </w:r>
+    </w:p>
+    <w:p>
+      <w:r>
+        <w:t>For the prediction step, a good prediction would be thee velocity staying the same as the previous time step, therefore making the position estimate from 1 to 2.</w:t>
+      </w:r>
+      <w:r>
+        <w:t xml:space="preserve"> Makes predictions of velocity making velocity observable.</w:t>
+      </w:r>
+    </w:p>
+    <w:p/>
+    <w:p/>
+    <w:p>
+      <w:pPr>
+        <w:rPr>
+          <w:b/>
+          <w:u w:val="single"/>
+        </w:rPr>
+      </w:pPr>
+      <w:r>
+        <w:rPr>
+          <w:b/>
+          <w:u w:val="single"/>
+        </w:rPr>
+        <w:t>Variables of a Kalman Filter</w:t>
+      </w:r>
+    </w:p>
+    <w:p>
+      <w:r>
+        <w:t>Variables of a Kalman Filter are often called States. This is because they represent states of the physical world like where an object is or how fast it is moving.</w:t>
+      </w:r>
+    </w:p>
+    <w:p>
+      <w:r>
+        <w:t>States are categorized as e</w:t>
+      </w:r>
+      <w:r>
+        <w:t xml:space="preserve">ither </w:t>
+      </w:r>
+      <w:r>
+        <w:rPr>
+          <w:b/>
+        </w:rPr>
+        <w:t>Observable</w:t>
+      </w:r>
+      <w:r>
+        <w:t xml:space="preserve"> or </w:t>
+      </w:r>
+      <w:r>
+        <w:rPr>
+          <w:b/>
+        </w:rPr>
+        <w:t>Hidden</w:t>
+      </w:r>
+      <w:r>
+        <w:t>.</w:t>
+      </w:r>
+    </w:p>
+    <w:p>
+      <w:r>
+        <w:t xml:space="preserve">An example of a Hidden variable is Velocity because the measurement of velocity is never directly observed. </w:t>
+      </w:r>
+    </w:p>
+    <w:p>
+      <w:r>
+        <w:t xml:space="preserve">With Kalman Filters, because both </w:t>
+      </w:r>
+      <w:r>
+        <w:rPr>
+          <w:b/>
+        </w:rPr>
+        <w:t>Observable</w:t>
+      </w:r>
+      <w:r>
+        <w:t xml:space="preserve"> and </w:t>
+      </w:r>
+      <w:r>
+        <w:rPr>
+          <w:b/>
+        </w:rPr>
+        <w:t>Hidden</w:t>
+      </w:r>
+      <w:r>
+        <w:t xml:space="preserve"> variables interact (are related), subsequent observations of the Observable variables give us information about the Hidden variables so that they can be estimated.</w:t>
+      </w:r>
+    </w:p>
+    <w:p>
+      <w:r>
+        <w:t>This means that from multiple observations of the position, we can estimate how fast a car is moving.</w:t>
+      </w:r>
+    </w:p>
+    <w:p>
+      <w:r>
+        <w:t>All Localization Filters actually do use information about Observable variables to gain information on Hidden variables, but because Kalman Filters are very efficient to calculate, problems that involve hidden variables that need to be estimated tend to use Kalman Filters.</w:t>
+      </w:r>
+    </w:p>
+    <w:p/>
+    <w:p/>
+    <w:p>
+      <w:pPr>
+        <w:rPr>
+          <w:b/>
+          <w:sz w:val="24"/>
+          <w:szCs w:val="24"/>
+          <w:u w:val="single"/>
+        </w:rPr>
+      </w:pPr>
+      <w:r>
+        <w:rPr>
+          <w:b/>
+          <w:sz w:val="24"/>
+          <w:szCs w:val="24"/>
+          <w:u w:val="single"/>
+        </w:rPr>
+        <w:lastRenderedPageBreak/>
+        <w:t>Kalman Filter Design</w:t>
+      </w:r>
+    </w:p>
+    <w:p/>
+    <w:p>
+      <w:r>
+        <w:t xml:space="preserve">When designing a Kalman Filter, we need a State Transition </w:t>
+      </w:r>
+      <w:r>
+        <w:t>Function (</w:t>
+      </w:r>
+      <w:r>
+        <w:t>a Matrix) for the prediction step.</w:t>
+      </w:r>
+    </w:p>
+    <w:p>
+      <w:r>
+        <w:t>And a Measurement Function for the measurement step (Matrix).</w:t>
+      </w:r>
+    </w:p>
+    <w:p>
+      <w:r>
+        <w:t>Here is an Example for 1 Dimension</w:t>
+      </w:r>
+      <w:r>
+        <w:t xml:space="preserve"> where </w:t>
+      </w:r>
+      <w:r>
+        <w:t>:</w:t>
+      </w:r>
+    </w:p>
+    <w:p>
+      <w:pPr>
+        <w:jc w:val="center"/>
+      </w:pPr>
+      <w:r>
+        <w:rPr>
+          <w:noProof/>
+          <w:lang w:eastAsia="en-CA"/>
+        </w:rPr>
+        <w:drawing>
+          <wp:inline distT="0" distB="0" distL="0" distR="0" wp14:anchorId="01F2B8DF" wp14:editId="1244B9B9">
+            <wp:extent cx="2518117" cy="274179"/>
+            <wp:effectExtent l="0" t="0" r="0" b="0"/>
+            <wp:docPr id="14" name="Picture 14"/>
+            <wp:cNvGraphicFramePr>
+              <a:graphicFrameLocks xmlns:a="http://schemas.openxmlformats.org/drawingml/2006/main" noChangeAspect="1"/>
+            </wp:cNvGraphicFramePr>
+            <a:graphic xmlns:a="http://schemas.openxmlformats.org/drawingml/2006/main">
+              <a:graphicData uri="http://schemas.openxmlformats.org/drawingml/2006/picture">
+                <pic:pic xmlns:pic="http://schemas.openxmlformats.org/drawingml/2006/picture">
+                  <pic:nvPicPr>
+                    <pic:cNvPr id="1" name=""/>
+                    <pic:cNvPicPr/>
+                  </pic:nvPicPr>
+                  <pic:blipFill>
+                    <a:blip r:embed="rId18"/>
+                    <a:stretch>
+                      <a:fillRect/>
+                    </a:stretch>
+                  </pic:blipFill>
+                  <pic:spPr>
+                    <a:xfrm>
+                      <a:off x="0" y="0"/>
+                      <a:ext cx="2704681" cy="294493"/>
+                    </a:xfrm>
+                    <a:prstGeom prst="rect">
+                      <a:avLst/>
+                    </a:prstGeom>
+                  </pic:spPr>
+                </pic:pic>
+              </a:graphicData>
+            </a:graphic>
+          </wp:inline>
+        </w:drawing>
+      </w:r>
+    </w:p>
+    <w:p>
+      <w:pPr>
+        <w:jc w:val="center"/>
+      </w:pPr>
+      <w:r>
+        <w:rPr>
+          <w:noProof/>
+          <w:lang w:eastAsia="en-CA"/>
+        </w:rPr>
+        <w:drawing>
+          <wp:inline distT="0" distB="0" distL="0" distR="0" wp14:anchorId="4677C7AC" wp14:editId="039E7A0D">
+            <wp:extent cx="3446585" cy="1742440"/>
+            <wp:effectExtent l="0" t="0" r="1905" b="0"/>
+            <wp:docPr id="13" name="Picture 13"/>
+            <wp:cNvGraphicFramePr>
+              <a:graphicFrameLocks xmlns:a="http://schemas.openxmlformats.org/drawingml/2006/main" noChangeAspect="1"/>
+            </wp:cNvGraphicFramePr>
+            <a:graphic xmlns:a="http://schemas.openxmlformats.org/drawingml/2006/main">
+              <a:graphicData uri="http://schemas.openxmlformats.org/drawingml/2006/picture">
+                <pic:pic xmlns:pic="http://schemas.openxmlformats.org/drawingml/2006/picture">
+                  <pic:nvPicPr>
+                    <pic:cNvPr id="1" name=""/>
+                    <pic:cNvPicPr/>
+                  </pic:nvPicPr>
+                  <pic:blipFill>
+                    <a:blip r:embed="rId19"/>
+                    <a:stretch>
+                      <a:fillRect/>
+                    </a:stretch>
+                  </pic:blipFill>
+                  <pic:spPr>
+                    <a:xfrm>
+                      <a:off x="0" y="0"/>
+                      <a:ext cx="3452506" cy="1745433"/>
+                    </a:xfrm>
+                    <a:prstGeom prst="rect">
+                      <a:avLst/>
+                    </a:prstGeom>
+                  </pic:spPr>
+                </pic:pic>
+              </a:graphicData>
+            </a:graphic>
+          </wp:inline>
+        </w:drawing>
+      </w:r>
+    </w:p>
+    <w:p/>
+    <w:p>
+      <w:pPr>
+        <w:rPr>
+          <w:b/>
+          <w:u w:val="single"/>
+        </w:rPr>
+      </w:pPr>
+      <w:r>
+        <w:rPr>
+          <w:b/>
+          <w:u w:val="single"/>
+        </w:rPr>
+        <w:t>Actual Formula:</w:t>
+      </w:r>
+    </w:p>
+    <w:p>
+      <w:pPr>
+        <w:jc w:val="center"/>
+      </w:pPr>
+      <w:r>
+        <w:rPr>
+          <w:noProof/>
+          <w:lang w:eastAsia="en-CA"/>
+        </w:rPr>
+        <w:drawing>
+          <wp:inline distT="0" distB="0" distL="0" distR="0" wp14:anchorId="4A43B143" wp14:editId="694B436A">
+            <wp:extent cx="2926080" cy="1943530"/>
+            <wp:effectExtent l="0" t="0" r="7620" b="0"/>
+            <wp:docPr id="15" name="Picture 15"/>
+            <wp:cNvGraphicFramePr>
+              <a:graphicFrameLocks xmlns:a="http://schemas.openxmlformats.org/drawingml/2006/main" noChangeAspect="1"/>
+            </wp:cNvGraphicFramePr>
+            <a:graphic xmlns:a="http://schemas.openxmlformats.org/drawingml/2006/main">
+              <a:graphicData uri="http://schemas.openxmlformats.org/drawingml/2006/picture">
+                <pic:pic xmlns:pic="http://schemas.openxmlformats.org/drawingml/2006/picture">
+                  <pic:nvPicPr>
+                    <pic:cNvPr id="1" name=""/>
+                    <pic:cNvPicPr/>
+                  </pic:nvPicPr>
+                  <pic:blipFill>
+                    <a:blip r:embed="rId20"/>
+                    <a:stretch>
+                      <a:fillRect/>
+                    </a:stretch>
+                  </pic:blipFill>
+                  <pic:spPr>
+                    <a:xfrm>
+                      <a:off x="0" y="0"/>
+                      <a:ext cx="2938984" cy="1952101"/>
+                    </a:xfrm>
+                    <a:prstGeom prst="rect">
+                      <a:avLst/>
+                    </a:prstGeom>
+                  </pic:spPr>
+                </pic:pic>
+              </a:graphicData>
+            </a:graphic>
+          </wp:inline>
+        </w:drawing>
+      </w:r>
+    </w:p>
+    <w:p>
+      <w:pPr>
+        <w:jc w:val="center"/>
+      </w:pPr>
+      <w:r>
+        <w:t>H maps states to measurements.</w:t>
+      </w:r>
+    </w:p>
+    <w:p>
+      <w:pPr>
+        <w:jc w:val="center"/>
+      </w:pPr>
+      <w:r>
+        <w:t>S is the projection of the System Uncertainty into the measurement Space</w:t>
+      </w:r>
+    </w:p>
+    <w:p>
+      <w:pPr>
+        <w:jc w:val="center"/>
+      </w:pPr>
+      <w:r>
+        <w:t>K is Kalman Gain</w:t>
       </w:r>
       <w:bookmarkStart w:id="0" w:name="_GoBack"/>
       <w:bookmarkEnd w:id="0"/>
     </w:p>
-    <w:p/>
-    <w:p/>
-    <w:p/>
+    <w:p>
+      <w:r>
+        <w:rPr>
+          <w:noProof/>
+          <w:lang w:eastAsia="en-CA"/>
+        </w:rPr>
+        <w:lastRenderedPageBreak/>
+        <w:drawing>
+          <wp:inline distT="0" distB="0" distL="0" distR="0" wp14:anchorId="1F97D427" wp14:editId="7E58806B">
+            <wp:extent cx="4009292" cy="1574590"/>
+            <wp:effectExtent l="0" t="0" r="0" b="6985"/>
+            <wp:docPr id="16" name="Picture 16"/>
+            <wp:cNvGraphicFramePr>
+              <a:graphicFrameLocks xmlns:a="http://schemas.openxmlformats.org/drawingml/2006/main" noChangeAspect="1"/>
+            </wp:cNvGraphicFramePr>
+            <a:graphic xmlns:a="http://schemas.openxmlformats.org/drawingml/2006/main">
+              <a:graphicData uri="http://schemas.openxmlformats.org/drawingml/2006/picture">
+                <pic:pic xmlns:pic="http://schemas.openxmlformats.org/drawingml/2006/picture">
+                  <pic:nvPicPr>
+                    <pic:cNvPr id="1" name=""/>
+                    <pic:cNvPicPr/>
+                  </pic:nvPicPr>
+                  <pic:blipFill>
+                    <a:blip r:embed="rId21"/>
+                    <a:stretch>
+                      <a:fillRect/>
+                    </a:stretch>
+                  </pic:blipFill>
+                  <pic:spPr>
+                    <a:xfrm>
+                      <a:off x="0" y="0"/>
+                      <a:ext cx="4066173" cy="1596929"/>
+                    </a:xfrm>
+                    <a:prstGeom prst="rect">
+                      <a:avLst/>
+                    </a:prstGeom>
+                  </pic:spPr>
+                </pic:pic>
+              </a:graphicData>
+            </a:graphic>
+          </wp:inline>
+        </w:drawing>
+      </w:r>
+    </w:p>
+    <w:p/>
+    <w:p>
+      <w:pPr>
+        <w:jc w:val="center"/>
+      </w:pPr>
+      <w:r>
+        <w:rPr>
+          <w:noProof/>
+          <w:lang w:eastAsia="en-CA"/>
+        </w:rPr>
+        <w:drawing>
+          <wp:inline distT="0" distB="0" distL="0" distR="0" wp14:anchorId="66E6931F" wp14:editId="3F1E3855">
+            <wp:extent cx="4044462" cy="2194639"/>
+            <wp:effectExtent l="0" t="0" r="0" b="0"/>
+            <wp:docPr id="17" name="Picture 17"/>
+            <wp:cNvGraphicFramePr>
+              <a:graphicFrameLocks xmlns:a="http://schemas.openxmlformats.org/drawingml/2006/main" noChangeAspect="1"/>
+            </wp:cNvGraphicFramePr>
+            <a:graphic xmlns:a="http://schemas.openxmlformats.org/drawingml/2006/main">
+              <a:graphicData uri="http://schemas.openxmlformats.org/drawingml/2006/picture">
+                <pic:pic xmlns:pic="http://schemas.openxmlformats.org/drawingml/2006/picture">
+                  <pic:nvPicPr>
+                    <pic:cNvPr id="1" name=""/>
+                    <pic:cNvPicPr/>
+                  </pic:nvPicPr>
+                  <pic:blipFill>
+                    <a:blip r:embed="rId22"/>
+                    <a:stretch>
+                      <a:fillRect/>
+                    </a:stretch>
+                  </pic:blipFill>
+                  <pic:spPr>
+                    <a:xfrm>
+                      <a:off x="0" y="0"/>
+                      <a:ext cx="4049445" cy="2197343"/>
+                    </a:xfrm>
+                    <a:prstGeom prst="rect">
+                      <a:avLst/>
+                    </a:prstGeom>
+                  </pic:spPr>
+                </pic:pic>
+              </a:graphicData>
+            </a:graphic>
+          </wp:inline>
+        </w:drawing>
+      </w:r>
+    </w:p>
+    <w:p/>
+    <w:p/>
+    <w:p>
+      <w:r>
+        <w:t>Particle Filters are another State Estimation Algorithm.</w:t>
+      </w:r>
+    </w:p>
+    <w:p>
+      <w:r>
+        <w:t>Particle Filters are easy to implement, and are very powerful. It is the most recent popular method of State Estimation.</w:t>
+      </w:r>
+    </w:p>
     <w:p/>
     <w:p/>
     <w:p/>
@@ -752,6 +1484,56 @@
     </w:sectPr>
   </w:body>
 </w:document>
+</file>
+
+<file path=word/endnotes.xml><?xml version="1.0" encoding="utf-8"?>
+<w:endnotes xmlns:wpc="http://schemas.microsoft.com/office/word/2010/wordprocessingCanvas" xmlns:mc="http://schemas.openxmlformats.org/markup-compatibility/2006" xmlns:o="urn:schemas-microsoft-com:office:office" xmlns:r="http://schemas.openxmlformats.org/officeDocument/2006/relationships" xmlns:m="http://schemas.openxmlformats.org/officeDocument/2006/math" xmlns:v="urn:schemas-microsoft-com:vml" xmlns:wp14="http://schemas.microsoft.com/office/word/2010/wordprocessingDrawing" xmlns:wp="http://schemas.openxmlformats.org/drawingml/2006/wordprocessingDrawing" xmlns:w10="urn:schemas-microsoft-com:office:word" xmlns:w="http://schemas.openxmlformats.org/wordprocessingml/2006/main" xmlns:w14="http://schemas.microsoft.com/office/word/2010/wordml" xmlns:w15="http://schemas.microsoft.com/office/word/2012/wordml" xmlns:wpg="http://schemas.microsoft.com/office/word/2010/wordprocessingGroup" xmlns:wpi="http://schemas.microsoft.com/office/word/2010/wordprocessingInk" xmlns:wne="http://schemas.microsoft.com/office/word/2006/wordml" xmlns:wps="http://schemas.microsoft.com/office/word/2010/wordprocessingShape" mc:Ignorable="w14 w15 wp14">
+  <w:endnote w:type="separator" w:id="-1">
+    <w:p>
+      <w:pPr>
+        <w:spacing w:after="0" w:line="240" w:lineRule="auto"/>
+      </w:pPr>
+      <w:r>
+        <w:separator/>
+      </w:r>
+    </w:p>
+  </w:endnote>
+  <w:endnote w:type="continuationSeparator" w:id="0">
+    <w:p>
+      <w:pPr>
+        <w:spacing w:after="0" w:line="240" w:lineRule="auto"/>
+      </w:pPr>
+      <w:r>
+        <w:continuationSeparator/>
+      </w:r>
+    </w:p>
+  </w:endnote>
+</w:endnotes>
+</file>
+
+<file path=word/footnotes.xml><?xml version="1.0" encoding="utf-8"?>
+<w:footnotes xmlns:wpc="http://schemas.microsoft.com/office/word/2010/wordprocessingCanvas" xmlns:mc="http://schemas.openxmlformats.org/markup-compatibility/2006" xmlns:o="urn:schemas-microsoft-com:office:office" xmlns:r="http://schemas.openxmlformats.org/officeDocument/2006/relationships" xmlns:m="http://schemas.openxmlformats.org/officeDocument/2006/math" xmlns:v="urn:schemas-microsoft-com:vml" xmlns:wp14="http://schemas.microsoft.com/office/word/2010/wordprocessingDrawing" xmlns:wp="http://schemas.openxmlformats.org/drawingml/2006/wordprocessingDrawing" xmlns:w10="urn:schemas-microsoft-com:office:word" xmlns:w="http://schemas.openxmlformats.org/wordprocessingml/2006/main" xmlns:w14="http://schemas.microsoft.com/office/word/2010/wordml" xmlns:w15="http://schemas.microsoft.com/office/word/2012/wordml" xmlns:wpg="http://schemas.microsoft.com/office/word/2010/wordprocessingGroup" xmlns:wpi="http://schemas.microsoft.com/office/word/2010/wordprocessingInk" xmlns:wne="http://schemas.microsoft.com/office/word/2006/wordml" xmlns:wps="http://schemas.microsoft.com/office/word/2010/wordprocessingShape" mc:Ignorable="w14 w15 wp14">
+  <w:footnote w:type="separator" w:id="-1">
+    <w:p>
+      <w:pPr>
+        <w:spacing w:after="0" w:line="240" w:lineRule="auto"/>
+      </w:pPr>
+      <w:r>
+        <w:separator/>
+      </w:r>
+    </w:p>
+  </w:footnote>
+  <w:footnote w:type="continuationSeparator" w:id="0">
+    <w:p>
+      <w:pPr>
+        <w:spacing w:after="0" w:line="240" w:lineRule="auto"/>
+      </w:pPr>
+      <w:r>
+        <w:continuationSeparator/>
+      </w:r>
+    </w:p>
+  </w:footnote>
+</w:footnotes>
 </file>
 
 <file path=word/styles.xml><?xml version="1.0" encoding="utf-8"?>
@@ -1175,6 +1957,50 @@
     <w:semiHidden/>
     <w:unhideWhenUsed/>
   </w:style>
+  <w:style w:type="paragraph" w:styleId="Header">
+    <w:name w:val="header"/>
+    <w:basedOn w:val="Normal"/>
+    <w:link w:val="HeaderChar"/>
+    <w:uiPriority w:val="99"/>
+    <w:unhideWhenUsed/>
+    <w:rsid w:val="00576821"/>
+    <w:pPr>
+      <w:tabs>
+        <w:tab w:val="center" w:pos="4680"/>
+        <w:tab w:val="right" w:pos="9360"/>
+      </w:tabs>
+      <w:spacing w:after="0" w:line="240" w:lineRule="auto"/>
+    </w:pPr>
+  </w:style>
+  <w:style w:type="character" w:customStyle="1" w:styleId="HeaderChar">
+    <w:name w:val="Header Char"/>
+    <w:basedOn w:val="DefaultParagraphFont"/>
+    <w:link w:val="Header"/>
+    <w:uiPriority w:val="99"/>
+    <w:rsid w:val="00576821"/>
+  </w:style>
+  <w:style w:type="paragraph" w:styleId="Footer">
+    <w:name w:val="footer"/>
+    <w:basedOn w:val="Normal"/>
+    <w:link w:val="FooterChar"/>
+    <w:uiPriority w:val="99"/>
+    <w:unhideWhenUsed/>
+    <w:rsid w:val="00576821"/>
+    <w:pPr>
+      <w:tabs>
+        <w:tab w:val="center" w:pos="4680"/>
+        <w:tab w:val="right" w:pos="9360"/>
+      </w:tabs>
+      <w:spacing w:after="0" w:line="240" w:lineRule="auto"/>
+    </w:pPr>
+  </w:style>
+  <w:style w:type="character" w:customStyle="1" w:styleId="FooterChar">
+    <w:name w:val="Footer Char"/>
+    <w:basedOn w:val="DefaultParagraphFont"/>
+    <w:link w:val="Footer"/>
+    <w:uiPriority w:val="99"/>
+    <w:rsid w:val="00576821"/>
+  </w:style>
 </w:styles>
 </file>
 

</xml_diff>